<commit_message>
Update Categorical Data Cancer.docx
</commit_message>
<xml_diff>
--- a/Input/Categorical Data Cancer.docx
+++ b/Input/Categorical Data Cancer.docx
@@ -538,7 +538,934 @@
       </w:r>
     </w:p>
     <w:p/>
-    <w:p/>
+    <w:p>
+      <w:r>
+        <w:lastRenderedPageBreak/>
+        <w:t># Load package</w:t>
+      </w:r>
+    </w:p>
+    <w:p/>
+    <w:p>
+      <w:r>
+        <w:t>library(tidyverse)</w:t>
+      </w:r>
+    </w:p>
+    <w:p/>
+    <w:p>
+      <w:r>
+        <w:t>glimpse(CancerCombinedFile3)</w:t>
+      </w:r>
+    </w:p>
+    <w:p/>
+    <w:p>
+      <w:r>
+        <w:t># Rename works for Columns</w:t>
+      </w:r>
+    </w:p>
+    <w:p/>
+    <w:p>
+      <w:r>
+        <w:t>names(CancerCombinedFile3)[names(CancerCombinedFile3) == "State_name"] &lt;- "State"</w:t>
+      </w:r>
+    </w:p>
+    <w:p>
+      <w:r>
+        <w:t>names(CancerCombinedFile3)[names(CancerCombinedFile3) == "Race_name"] &lt;- "Race"</w:t>
+      </w:r>
+    </w:p>
+    <w:p>
+      <w:r>
+        <w:t>names(CancerCombinedFile3)[names(CancerCombinedFile3) == "Percentage population below poverty"] &lt;- "Poverty%"</w:t>
+      </w:r>
+    </w:p>
+    <w:p>
+      <w:r>
+        <w:t>names(CancerCombinedFile3)[names(CancerCombinedFile3) == "Percentage population insured"] &lt;- "Insured"</w:t>
+      </w:r>
+    </w:p>
+    <w:p/>
+    <w:p>
+      <w:r>
+        <w:t>glimpse(CancerCombinedFile3)</w:t>
+      </w:r>
+    </w:p>
+    <w:p/>
+    <w:p>
+      <w:r>
+        <w:t>Cancer &lt;- CancerCombinedFile3[, 2:9]</w:t>
+      </w:r>
+    </w:p>
+    <w:p>
+      <w:r>
+        <w:t>head(Cancer, n=10)</w:t>
+      </w:r>
+    </w:p>
+    <w:p/>
+    <w:p>
+      <w:r>
+        <w:t>#Re-coding</w:t>
+      </w:r>
+    </w:p>
+    <w:p>
+      <w:r>
+        <w:t>library(dplyr)</w:t>
+      </w:r>
+    </w:p>
+    <w:p>
+      <w:r>
+        <w:t>library(gapminder)</w:t>
+      </w:r>
+    </w:p>
+    <w:p/>
+    <w:p>
+      <w:r>
+        <w:t>Cancer$NameR &lt;- NA</w:t>
+      </w:r>
+    </w:p>
+    <w:p/>
+    <w:p>
+      <w:r>
+        <w:t>Cancer$NameR[Cancer$Name=='Cervix Uteri'] &lt;- 0</w:t>
+      </w:r>
+    </w:p>
+    <w:p>
+      <w:r>
+        <w:t>Cancer$NameR[Cancer$Name=='Corpus Uteri'] &lt;- 1</w:t>
+      </w:r>
+    </w:p>
+    <w:p>
+      <w:r>
+        <w:t>Cancer$NameR[Cancer$Name=='Uterus, NOS'] &lt;- 2</w:t>
+      </w:r>
+    </w:p>
+    <w:p>
+      <w:r>
+        <w:lastRenderedPageBreak/>
+        <w:t>Cancer$NameR[Cancer$Name=='Ovary'] &lt;- 3</w:t>
+      </w:r>
+    </w:p>
+    <w:p>
+      <w:r>
+        <w:t>Cancer$NameR[Cancer$Name=='Vagina'] &lt;- 4</w:t>
+      </w:r>
+    </w:p>
+    <w:p>
+      <w:r>
+        <w:t>Cancer$NameR[Cancer$Name=='Vulva'] &lt;- 5</w:t>
+      </w:r>
+    </w:p>
+    <w:p>
+      <w:r>
+        <w:t>Cancer$NameR[Cancer$Name=='Other Female Genital Organs'] &lt;- 6</w:t>
+      </w:r>
+    </w:p>
+    <w:p/>
+    <w:p>
+      <w:r>
+        <w:t>library(plyr)</w:t>
+      </w:r>
+    </w:p>
+    <w:p>
+      <w:r>
+        <w:t># This rename code works for data in a column</w:t>
+      </w:r>
+    </w:p>
+    <w:p/>
+    <w:p>
+      <w:r>
+        <w:t>Cancer$Race[Cancer$Race == "American Indian or Alaska Native"] &lt;- "NativeAmer"</w:t>
+      </w:r>
+    </w:p>
+    <w:p>
+      <w:r>
+        <w:t>Cancer$Race[Cancer$Race == "Black or African American"] &lt;- "AfricanAmer"</w:t>
+      </w:r>
+    </w:p>
+    <w:p>
+      <w:r>
+        <w:t>Cancer$Race[Cancer$Race == "White"] &lt;- "Caucasian"</w:t>
+      </w:r>
+    </w:p>
+    <w:p>
+      <w:r>
+        <w:t>Cancer$Race[Cancer$Race == "Other Races and Unknown combined"] &lt;- "Other"</w:t>
+      </w:r>
+    </w:p>
+    <w:p>
+      <w:r>
+        <w:t>Cancer$Race[Cancer$Race == "Asian or Pacific Islander"] &lt;- "AsianAmer"</w:t>
+      </w:r>
+    </w:p>
+    <w:p/>
+    <w:p>
+      <w:r>
+        <w:t>glimpse(Cancer)</w:t>
+      </w:r>
+    </w:p>
+    <w:p/>
+    <w:p>
+      <w:r>
+        <w:t>summary(Cancer)</w:t>
+      </w:r>
+    </w:p>
+    <w:p/>
+    <w:p>
+      <w:r>
+        <w:t>CancerPovPerOver20 &lt;- filter(Cancer, 'Poverty%' &gt; 20)</w:t>
+      </w:r>
+    </w:p>
+    <w:p>
+      <w:r>
+        <w:t>CancerPovPerOver20</w:t>
+      </w:r>
+    </w:p>
+    <w:p/>
+    <w:p>
+      <w:r>
+        <w:t>CancerPovPerUnder9 &lt;- filter(Cancer, 'Poverty%' &lt; 9)</w:t>
+      </w:r>
+    </w:p>
+    <w:p>
+      <w:r>
+        <w:t>CancerPovPerUnder9</w:t>
+      </w:r>
+    </w:p>
+    <w:p/>
+    <w:p>
+      <w:r>
+        <w:t># Box Plot</w:t>
+      </w:r>
+    </w:p>
+    <w:p/>
+    <w:p>
+      <w:r>
+        <w:t>boxplot(Cancer$Race, main="Box plot", ylab="Poverty%")</w:t>
+      </w:r>
+    </w:p>
+    <w:p/>
+    <w:p>
+      <w:r>
+        <w:t># Have to make race numeric for boxplot to work</w:t>
+      </w:r>
+    </w:p>
+    <w:p/>
+    <w:p>
+      <w:r>
+        <w:t>unique(Cancer$Race)</w:t>
+      </w:r>
+    </w:p>
+    <w:p>
+      <w:r>
+        <w:t>Cancer$RaceR &lt;- NA</w:t>
+      </w:r>
+    </w:p>
+    <w:p/>
+    <w:p>
+      <w:r>
+        <w:t>Cancer$RaceR[Cancer$Race=="NativeAmer"]&lt;-0</w:t>
+      </w:r>
+    </w:p>
+    <w:p>
+      <w:r>
+        <w:t>Cancer$RaceR[Cancer$Race=="AfricanAmer"]&lt;-1</w:t>
+      </w:r>
+    </w:p>
+    <w:p>
+      <w:r>
+        <w:t>Cancer$RaceR[Cancer$Race=="Caucasian"]&lt;-2</w:t>
+      </w:r>
+    </w:p>
+    <w:p>
+      <w:r>
+        <w:t>Cancer$RaceR[Cancer$Race=="Other"]&lt;-3</w:t>
+      </w:r>
+    </w:p>
+    <w:p>
+      <w:r>
+        <w:t>Cancer$RaceR[Cancer$Race=="AsianAmer"]&lt;-4</w:t>
+      </w:r>
+    </w:p>
+    <w:p/>
+    <w:p>
+      <w:r>
+        <w:t># Basic Graphs</w:t>
+      </w:r>
+    </w:p>
+    <w:p/>
+    <w:p>
+      <w:r>
+        <w:t>boxplot(Cancer$RaceR, main="Box plot", ylab="Poverty%")</w:t>
+      </w:r>
+    </w:p>
+    <w:p/>
+    <w:p>
+      <w:r>
+        <w:t>hist(Cancer$RaceR)</w:t>
+      </w:r>
+    </w:p>
+    <w:p>
+      <w:r>
+        <w:t>hist(Cancer$`Poverty%`)</w:t>
+      </w:r>
+    </w:p>
+    <w:p/>
+    <w:p>
+      <w:r>
+        <w:t># Histogram with 12 Bins</w:t>
+      </w:r>
+    </w:p>
+    <w:p>
+      <w:r>
+        <w:t>hist(Cancer$`Poverty%`,</w:t>
+      </w:r>
+    </w:p>
+    <w:p>
+      <w:r>
+        <w:t xml:space="preserve">     breaks=12,</w:t>
+      </w:r>
+    </w:p>
+    <w:p>
+      <w:r>
+        <w:t xml:space="preserve">     col="red",</w:t>
+      </w:r>
+    </w:p>
+    <w:p>
+      <w:r>
+        <w:t xml:space="preserve">     xlab="Poverty Population %",</w:t>
+      </w:r>
+    </w:p>
+    <w:p>
+      <w:r>
+        <w:t xml:space="preserve">     main="Colored histogram with 12 bins")</w:t>
+      </w:r>
+    </w:p>
+    <w:p/>
+    <w:p>
+      <w:r>
+        <w:t># Histogram with Rug Plot and Density Curve</w:t>
+      </w:r>
+    </w:p>
+    <w:p>
+      <w:r>
+        <w:t>hist(Cancer$`Poverty%`,</w:t>
+      </w:r>
+    </w:p>
+    <w:p>
+      <w:r>
+        <w:t xml:space="preserve">     freq = FALSE,</w:t>
+      </w:r>
+    </w:p>
+    <w:p>
+      <w:r>
+        <w:t xml:space="preserve">     breaks = 12,</w:t>
+      </w:r>
+    </w:p>
+    <w:p>
+      <w:r>
+        <w:t xml:space="preserve">     col = "red",</w:t>
+      </w:r>
+    </w:p>
+    <w:p>
+      <w:r>
+        <w:lastRenderedPageBreak/>
+        <w:t xml:space="preserve">     xlab = "Histogram, Rug Plot, Density Curve")</w:t>
+      </w:r>
+    </w:p>
+    <w:p>
+      <w:r>
+        <w:t>rug(jitter(Cancer$`Poverty%`))</w:t>
+      </w:r>
+    </w:p>
+    <w:p>
+      <w:r>
+        <w:t>lines(density(Cancer$`Poverty%`), col = "blue", lwd=2)</w:t>
+      </w:r>
+    </w:p>
+    <w:p/>
+    <w:p>
+      <w:r>
+        <w:t># Histogram with Normal Curve and Box</w:t>
+      </w:r>
+    </w:p>
+    <w:p>
+      <w:r>
+        <w:t>x &lt;- Cancer$`Poverty%`</w:t>
+      </w:r>
+    </w:p>
+    <w:p>
+      <w:r>
+        <w:t>h &lt;- hist(x,</w:t>
+      </w:r>
+    </w:p>
+    <w:p>
+      <w:r>
+        <w:t xml:space="preserve">          breaks=12,</w:t>
+      </w:r>
+    </w:p>
+    <w:p>
+      <w:r>
+        <w:t xml:space="preserve">          col="red",</w:t>
+      </w:r>
+    </w:p>
+    <w:p>
+      <w:r>
+        <w:t xml:space="preserve">          xlab="Histogram with Normal Curve and Box")</w:t>
+      </w:r>
+    </w:p>
+    <w:p>
+      <w:r>
+        <w:t>xfit &lt;- seq(min(x), max(x), length=40)</w:t>
+      </w:r>
+    </w:p>
+    <w:p>
+      <w:r>
+        <w:t>yfit&lt;-dnorm(xfit, mean=mean(x), sd=sd(x))</w:t>
+      </w:r>
+    </w:p>
+    <w:p>
+      <w:r>
+        <w:t>yfit &lt;- yfit*diff(h$mids[1:2])*length(x)</w:t>
+      </w:r>
+    </w:p>
+    <w:p>
+      <w:r>
+        <w:t>lines(xfit, yfit, col="blue", lwd=2)</w:t>
+      </w:r>
+    </w:p>
+    <w:p>
+      <w:r>
+        <w:t>box()</w:t>
+      </w:r>
+    </w:p>
+    <w:p/>
+    <w:p>
+      <w:r>
+        <w:t># Boxplot</w:t>
+      </w:r>
+    </w:p>
+    <w:p/>
+    <w:p>
+      <w:r>
+        <w:t>head(Cancer)</w:t>
+      </w:r>
+    </w:p>
+    <w:p/>
+    <w:p>
+      <w:r>
+        <w:t>d2 &lt;- ggplot(Cancer, aes(x = "RaceR", y = "Poverty%"))</w:t>
+      </w:r>
+    </w:p>
+    <w:p>
+      <w:r>
+        <w:t>d2 + geom_boxplot() + xlab("")</w:t>
+      </w:r>
+    </w:p>
+    <w:p/>
+    <w:p>
+      <w:r>
+        <w:t>d2 &lt;- ggplot(Cancer, aes(x = "", y = "RaceR"))</w:t>
+      </w:r>
+    </w:p>
+    <w:p>
+      <w:r>
+        <w:t>d2 + geom_boxplot() + xlab("")</w:t>
+      </w:r>
+    </w:p>
+    <w:p/>
+    <w:p>
+      <w:r>
+        <w:t># Descriptive Statistics</w:t>
+      </w:r>
+    </w:p>
+    <w:p/>
+    <w:p>
+      <w:r>
+        <w:t>myvars &lt;- c("RaceR", "Poverty%")</w:t>
+      </w:r>
+    </w:p>
+    <w:p>
+      <w:r>
+        <w:lastRenderedPageBreak/>
+        <w:t>head(Cancer[myvars])</w:t>
+      </w:r>
+    </w:p>
+    <w:p>
+      <w:r>
+        <w:t>summary(Cancer[myvars])</w:t>
+      </w:r>
+    </w:p>
+    <w:p/>
+    <w:p>
+      <w:r>
+        <w:t>mystats &lt;- function(x, na.omit=FALSE){</w:t>
+      </w:r>
+    </w:p>
+    <w:p>
+      <w:r>
+        <w:t xml:space="preserve">  if(na.omit)</w:t>
+      </w:r>
+    </w:p>
+    <w:p>
+      <w:r>
+        <w:t xml:space="preserve">    x &lt;- x[!is.na(x)]</w:t>
+      </w:r>
+    </w:p>
+    <w:p>
+      <w:r>
+        <w:t xml:space="preserve">  m &lt;- mean(x)</w:t>
+      </w:r>
+    </w:p>
+    <w:p>
+      <w:r>
+        <w:t xml:space="preserve">  n &lt;- length(x)</w:t>
+      </w:r>
+    </w:p>
+    <w:p>
+      <w:r>
+        <w:t xml:space="preserve">  s &lt;- sd(x)</w:t>
+      </w:r>
+    </w:p>
+    <w:p>
+      <w:r>
+        <w:t xml:space="preserve">  skew &lt;- sum((x-m)^3/s^3)/n</w:t>
+      </w:r>
+    </w:p>
+    <w:p>
+      <w:r>
+        <w:t xml:space="preserve">  kurt &lt;- sum((x-m)^4/s^4)/n-3</w:t>
+      </w:r>
+    </w:p>
+    <w:p>
+      <w:r>
+        <w:t xml:space="preserve">  return(c(n=n, mean=m, stdev=s, skew=skew, kurtosis=kurt))</w:t>
+      </w:r>
+    </w:p>
+    <w:p>
+      <w:r>
+        <w:t>}</w:t>
+      </w:r>
+    </w:p>
+    <w:p/>
+    <w:p>
+      <w:r>
+        <w:t>myvars &lt;- c("RaceR", "Poverty%")</w:t>
+      </w:r>
+    </w:p>
+    <w:p>
+      <w:r>
+        <w:t>sapply(Cancer[myvars], mystats, na.omit=TRUE)</w:t>
+      </w:r>
+    </w:p>
+    <w:p/>
+    <w:p>
+      <w:r>
+        <w:t>summary(Cancer$State)</w:t>
+      </w:r>
+    </w:p>
+    <w:p>
+      <w:r>
+        <w:t>Cancer[c("State")]</w:t>
+      </w:r>
+    </w:p>
+    <w:p>
+      <w:r>
+        <w:t>glimpse(Cancer)</w:t>
+      </w:r>
+    </w:p>
+    <w:p/>
+    <w:p>
+      <w:r>
+        <w:t>unique(Cancer$State)</w:t>
+      </w:r>
+    </w:p>
+    <w:p>
+      <w:r>
+        <w:t>StateR &lt;- as.numeric(State)</w:t>
+      </w:r>
+    </w:p>
+    <w:p>
+      <w:r>
+        <w:t>StateR</w:t>
+      </w:r>
+    </w:p>
+    <w:p/>
+    <w:p>
+      <w:r>
+        <w:t>myvars &lt;- names(Cancer) %in% c("RaceR.f", "Poverty%.f")</w:t>
+      </w:r>
+    </w:p>
+    <w:p>
+      <w:r>
+        <w:t>Cancer2 &lt;- Cancer[!myvars]</w:t>
+      </w:r>
+    </w:p>
+    <w:p/>
+    <w:p>
+      <w:r>
+        <w:t xml:space="preserve">StateR &lt;- c("Alabama", "Alaska", "Arizona", "Arkansas", "California", "Colorado", "Connecticut", </w:t>
+      </w:r>
+    </w:p>
+    <w:p>
+      <w:r>
+        <w:lastRenderedPageBreak/>
+        <w:t xml:space="preserve">            "District of Columbia", "Georgia", "Idaho", "Indiana", "Kansas", "Louisiana", "Maryland",</w:t>
+      </w:r>
+    </w:p>
+    <w:p>
+      <w:r>
+        <w:t xml:space="preserve">            "Michigan", "Mississippi", "Montana", "Nevada", "New Jersey", "New York", "North Dakota",</w:t>
+      </w:r>
+    </w:p>
+    <w:p>
+      <w:r>
+        <w:t xml:space="preserve">            "Oklahoma", "Pennsylvania", "South Carolina", "Tennessee", "Utah", "Virginia", "West Virginia", </w:t>
+      </w:r>
+    </w:p>
+    <w:p>
+      <w:r>
+        <w:t xml:space="preserve">            "Wyoming", "Delaware", "Florida", "Hawaii", "Illinois", "Iowa", "Kentucky", "Maine", "Massachusetts",</w:t>
+      </w:r>
+    </w:p>
+    <w:p>
+      <w:r>
+        <w:t xml:space="preserve">            "Minnesota", "Missouri", "Nebraska", "New Hampshire", "New Mexico", "North Carolina", "Ohio",</w:t>
+      </w:r>
+    </w:p>
+    <w:p>
+      <w:r>
+        <w:t xml:space="preserve">            "Oregon", "Rhode Island", "South Dakota", "Texas", "Vermont", "Washington", "Wisconsin"</w:t>
+      </w:r>
+    </w:p>
+    <w:p>
+      <w:r>
+        <w:t xml:space="preserve">            )</w:t>
+      </w:r>
+    </w:p>
+    <w:p>
+      <w:r>
+        <w:t>unique(Cancer$RaceR)</w:t>
+      </w:r>
+    </w:p>
+    <w:p>
+      <w:r>
+        <w:t>RaceR2 &lt;- c(0, 1, 2, 3, 4)</w:t>
+      </w:r>
+    </w:p>
+    <w:p>
+      <w:r>
+        <w:t>unique(Cancer$`Poverty%`)</w:t>
+      </w:r>
+    </w:p>
+    <w:p/>
+    <w:p>
+      <w:r>
+        <w:t>PovPerR &lt;- c(18.4, 10.1, 17.7, 18.8, 15.8, 12.2, 10.4, 12.0, 17.9, 16.1, 17.8, 10.8, 15.2, 14.0, 15.0, 12.3, 13.3, 19.7, 13.5, 9.9, 11.4, 16.3, 22.3, 15.3, 14.9, 12.4, 8.5, 10.9, 20.9, 15.5, 16.8, 11.2, 15.4, 16.5, 15.7, 13.8, 17.2, 16.7, 11.7, 11.6, 12.7)</w:t>
+      </w:r>
+    </w:p>
+    <w:p/>
+    <w:p>
+      <w:r>
+        <w:t>Cancer3 &lt;- data.frame(RaceR2, StateR, PovPerR)</w:t>
+      </w:r>
+    </w:p>
+    <w:p/>
+    <w:p>
+      <w:r>
+        <w:t>glimpse(Cancer2)</w:t>
+      </w:r>
+    </w:p>
+    <w:p/>
+    <w:p>
+      <w:r>
+        <w:t>Pov_num &lt;- as.numeric(PovPerR)</w:t>
+      </w:r>
+    </w:p>
+    <w:p>
+      <w:r>
+        <w:t>Pov_num</w:t>
+      </w:r>
+    </w:p>
+    <w:p/>
+    <w:p>
+      <w:r>
+        <w:t>print(State)</w:t>
+      </w:r>
+    </w:p>
+    <w:p/>
+    <w:p>
+      <w:r>
+        <w:t>Cancer$StateR &lt;- NA</w:t>
+      </w:r>
+    </w:p>
+    <w:p/>
+    <w:p>
+      <w:r>
+        <w:t>Cancer$StateR[Cancer$State=='Alabama'] &lt;- 0</w:t>
+      </w:r>
+    </w:p>
+    <w:p>
+      <w:r>
+        <w:t>Cancer$StateR[Cancer$State=='Alaska'] &lt;- 1</w:t>
+      </w:r>
+    </w:p>
+    <w:p>
+      <w:r>
+        <w:lastRenderedPageBreak/>
+        <w:t>Cancer$StateR[Cancer$State=='Arizona'] &lt;- 2</w:t>
+      </w:r>
+    </w:p>
+    <w:p>
+      <w:r>
+        <w:t>Cancer$StateR[Cancer$State=='Arkansas'] &lt;- 3</w:t>
+      </w:r>
+    </w:p>
+    <w:p>
+      <w:r>
+        <w:t>Cancer$StateR[Cancer$State=='California'] &lt;- 4</w:t>
+      </w:r>
+    </w:p>
+    <w:p>
+      <w:r>
+        <w:t>Cancer$StateR[Cancer$State=='Colorado'] &lt;- 5</w:t>
+      </w:r>
+    </w:p>
+    <w:p>
+      <w:r>
+        <w:t>Cancer$StateR[Cancer$State=='Connecticut'] &lt;- 6</w:t>
+      </w:r>
+    </w:p>
+    <w:p>
+      <w:r>
+        <w:t>Cancer$StateR[Cancer$State=='District of Columbia'] &lt;- 7</w:t>
+      </w:r>
+    </w:p>
+    <w:p>
+      <w:r>
+        <w:t>Cancer$StateR[Cancer$State=='Georgia'] &lt;- 8</w:t>
+      </w:r>
+    </w:p>
+    <w:p>
+      <w:r>
+        <w:t>Cancer$StateR[Cancer$State=='Idaho'] &lt;- 9</w:t>
+      </w:r>
+    </w:p>
+    <w:p>
+      <w:r>
+        <w:t>Cancer$StateR[Cancer$State=='Indiana'] &lt;- 10</w:t>
+      </w:r>
+    </w:p>
+    <w:p>
+      <w:r>
+        <w:t>Cancer$StateR[Cancer$State=='Kansas'] &lt;- 11</w:t>
+      </w:r>
+    </w:p>
+    <w:p>
+      <w:r>
+        <w:t>Cancer$StateR[Cancer$State=='Louisiana'] &lt;- 12</w:t>
+      </w:r>
+    </w:p>
+    <w:p>
+      <w:r>
+        <w:t>Cancer$StateR[Cancer$State=='Maryland'] &lt;- 13</w:t>
+      </w:r>
+    </w:p>
+    <w:p>
+      <w:r>
+        <w:t>Cancer$StateR[Cancer$State=='Michigan'] &lt;- 14</w:t>
+      </w:r>
+    </w:p>
+    <w:p>
+      <w:r>
+        <w:t>Cancer$StateR[Cancer$State=='Mississippi'] &lt;- 15</w:t>
+      </w:r>
+    </w:p>
+    <w:p>
+      <w:r>
+        <w:t>Cancer$StateR[Cancer$State=='Montana'] &lt;- 16</w:t>
+      </w:r>
+    </w:p>
+    <w:p>
+      <w:r>
+        <w:t>Cancer$StateR[Cancer$State=='Nevada'] &lt;- 17</w:t>
+      </w:r>
+    </w:p>
+    <w:p>
+      <w:r>
+        <w:t>Cancer$StateR[Cancer$State=='New Jersey'] &lt;- 18</w:t>
+      </w:r>
+    </w:p>
+    <w:p>
+      <w:r>
+        <w:t>Cancer$StateR[Cancer$State=='New York'] &lt;- 19</w:t>
+      </w:r>
+    </w:p>
+    <w:p>
+      <w:r>
+        <w:t>Cancer$StateR[Cancer$State=='North Dakota'] &lt;- 20</w:t>
+      </w:r>
+    </w:p>
+    <w:p>
+      <w:r>
+        <w:t>Cancer$StateR[Cancer$State=='Oklahoma'] &lt;- 21</w:t>
+      </w:r>
+    </w:p>
+    <w:p>
+      <w:r>
+        <w:t>Cancer$StateR[Cancer$State=='Pennsylvania'] &lt;- 22</w:t>
+      </w:r>
+    </w:p>
+    <w:p>
+      <w:r>
+        <w:t>Cancer$StateR[Cancer$State=='South Carolina'] &lt;- 23</w:t>
+      </w:r>
+    </w:p>
+    <w:p>
+      <w:r>
+        <w:t>Cancer$StateR[Cancer$State=='Tennessee'] &lt;- 24</w:t>
+      </w:r>
+    </w:p>
+    <w:p>
+      <w:r>
+        <w:t>Cancer$StateR[Cancer$State=='Utah'] &lt;- 25</w:t>
+      </w:r>
+    </w:p>
+    <w:p>
+      <w:r>
+        <w:t>Cancer$StateR[Cancer$State=='Virginia'] &lt;- 26</w:t>
+      </w:r>
+    </w:p>
+    <w:p>
+      <w:r>
+        <w:t>Cancer$StateR[Cancer$State=='West Virginia'] &lt;- 27</w:t>
+      </w:r>
+    </w:p>
+    <w:p>
+      <w:r>
+        <w:t>Cancer$StateR[Cancer$State=='Wyoming'] &lt;- 28</w:t>
+      </w:r>
+    </w:p>
+    <w:p>
+      <w:r>
+        <w:t>Cancer$StateR[Cancer$State=='Delaware'] &lt;- 29</w:t>
+      </w:r>
+    </w:p>
+    <w:p>
+      <w:r>
+        <w:t>Cancer$StateR[Cancer$State=='Florida'] &lt;- 30</w:t>
+      </w:r>
+    </w:p>
+    <w:p>
+      <w:r>
+        <w:lastRenderedPageBreak/>
+        <w:t>Cancer$StateR[Cancer$State=='Hawaii'] &lt;- 31</w:t>
+      </w:r>
+    </w:p>
+    <w:p>
+      <w:r>
+        <w:t>Cancer$StateR[Cancer$State=='Illinois'] &lt;- 32</w:t>
+      </w:r>
+    </w:p>
+    <w:p>
+      <w:r>
+        <w:t>Cancer$StateR[Cancer$State=='Iowa'] &lt;- 33</w:t>
+      </w:r>
+    </w:p>
+    <w:p>
+      <w:r>
+        <w:t>Cancer$StateR[Cancer$State=='Kentucky'] &lt;- 34</w:t>
+      </w:r>
+    </w:p>
+    <w:p>
+      <w:r>
+        <w:t>Cancer$StateR[Cancer$State=='Maine'] &lt;- 35</w:t>
+      </w:r>
+    </w:p>
+    <w:p>
+      <w:r>
+        <w:t>Cancer$StateR[Cancer$State=='Massachusetts'] &lt;- 36</w:t>
+      </w:r>
+    </w:p>
+    <w:p>
+      <w:r>
+        <w:t>Cancer$StateR[Cancer$State=='Minnesota'] &lt;- 37</w:t>
+      </w:r>
+    </w:p>
+    <w:p>
+      <w:r>
+        <w:t>Cancer$StateR[Cancer$State=='Missouri'] &lt;- 38</w:t>
+      </w:r>
+    </w:p>
+    <w:p>
+      <w:r>
+        <w:t>Cancer$StateR[Cancer$State=='Nebraska'] &lt;- 39</w:t>
+      </w:r>
+    </w:p>
+    <w:p>
+      <w:r>
+        <w:t>Cancer$StateR[Cancer$State=='New Hampshire'] &lt;- 40</w:t>
+      </w:r>
+    </w:p>
+    <w:p>
+      <w:r>
+        <w:t>Cancer$StateR[Cancer$State=='New Mexico'] &lt;- 41</w:t>
+      </w:r>
+    </w:p>
+    <w:p>
+      <w:r>
+        <w:t>Cancer$StateR[Cancer$State=='North Carolina'] &lt;- 42</w:t>
+      </w:r>
+    </w:p>
+    <w:p>
+      <w:r>
+        <w:t>Cancer$StateR[Cancer$State=='Ohio'] &lt;- 43</w:t>
+      </w:r>
+    </w:p>
+    <w:p>
+      <w:r>
+        <w:t>Cancer$StateR[Cancer$State=='Oregon'] &lt;- 44</w:t>
+      </w:r>
+    </w:p>
+    <w:p>
+      <w:r>
+        <w:t>Cancer$StateR[Cancer$State=='Rhode Island'] &lt;- 45</w:t>
+      </w:r>
+    </w:p>
+    <w:p>
+      <w:r>
+        <w:t>Cancer$StateR[Cancer$State=='South Dakota'] &lt;- 46</w:t>
+      </w:r>
+    </w:p>
+    <w:p>
+      <w:r>
+        <w:t>Cancer$StateR[Cancer$State=='Texas'] &lt;- 47</w:t>
+      </w:r>
+    </w:p>
+    <w:p>
+      <w:r>
+        <w:t>Cancer$StateR[Cancer$State=='Vermont'] &lt;- 48</w:t>
+      </w:r>
+    </w:p>
+    <w:p>
+      <w:r>
+        <w:t>Cancer$StateR[Cancer$State=='Washington'] &lt;- 49</w:t>
+      </w:r>
+    </w:p>
+    <w:p>
+      <w:r>
+        <w:t>Cancer$StateR[Cancer$State=='Wisconsin'] &lt;- 50</w:t>
+      </w:r>
+    </w:p>
+    <w:p/>
+    <w:p>
+      <w:r>
+        <w:t>Cancer2 &lt;- Cancer[, 5:11]</w:t>
+      </w:r>
+    </w:p>
+    <w:p>
+      <w:r>
+        <w:t>head(Cancer2, n=10)</w:t>
+      </w:r>
+    </w:p>
     <w:p/>
     <w:p/>
     <w:p/>

</xml_diff>